<commit_message>
Dernières modifications avant déploiement
</commit_message>
<xml_diff>
--- a/Technical_Specification_Greenhouse_Project v2.0_ 31-07-2025.docx
+++ b/Technical_Specification_Greenhouse_Project v2.0_ 31-07-2025.docx
@@ -371,7 +371,7 @@
                 <w:noProof/>
               </w:rPr>
               <w:drawing>
-                <wp:inline distT="0" distB="0" distL="0" distR="0" wp14:anchorId="5270F8AC" wp14:editId="0995562C">
+                <wp:inline distT="0" distB="0" distL="0" distR="0" wp14:anchorId="5270F8AC" wp14:editId="098B939E">
                   <wp:extent cx="1156160" cy="530167"/>
                   <wp:effectExtent l="0" t="0" r="6350" b="3810"/>
                   <wp:docPr id="8" name="Picture 8"/>
@@ -442,7 +442,7 @@
                 <w:noProof/>
               </w:rPr>
               <w:drawing>
-                <wp:inline distT="0" distB="0" distL="0" distR="0" wp14:anchorId="5FB74249" wp14:editId="10C25075">
+                <wp:inline distT="0" distB="0" distL="0" distR="0" wp14:anchorId="5FB74249" wp14:editId="28596BDC">
                   <wp:extent cx="1612900" cy="460759"/>
                   <wp:effectExtent l="0" t="0" r="6350" b="0"/>
                   <wp:docPr id="24" name="Picture 24" descr="Text&#10;&#10;Description automatically generated"/>
@@ -5153,12 +5153,12 @@
           <w:numId w:val="0"/>
         </w:numPr>
       </w:pPr>
-      <w:bookmarkStart w:id="3" w:name="_Toc132200804"/>
-      <w:bookmarkStart w:id="4" w:name="_Toc204347773"/>
+      <w:bookmarkStart w:id="3" w:name="_Toc204347773"/>
+      <w:bookmarkStart w:id="4" w:name="_Toc132200804"/>
       <w:r>
         <w:t>Background</w:t>
       </w:r>
-      <w:bookmarkEnd w:id="4"/>
+      <w:bookmarkEnd w:id="3"/>
     </w:p>
     <w:p>
       <w:pPr>
@@ -5219,7 +5219,7 @@
         </w:rPr>
         <w:t>Document Purpose</w:t>
       </w:r>
-      <w:bookmarkEnd w:id="3"/>
+      <w:bookmarkEnd w:id="4"/>
       <w:bookmarkEnd w:id="5"/>
     </w:p>
     <w:p>
@@ -6274,25 +6274,13 @@
       </w:pPr>
       <w:bookmarkStart w:id="14" w:name="_Toc204347781"/>
       <w:r>
-        <w:t>1.1.</w:t>
-      </w:r>
-      <w:r>
-        <w:t>1</w:t>
-      </w:r>
-      <w:r>
-        <w:t xml:space="preserve"> Task 0</w:t>
-      </w:r>
-      <w:r>
-        <w:t>1</w:t>
+        <w:t>1.1.1 Task 01</w:t>
       </w:r>
       <w:bookmarkEnd w:id="14"/>
     </w:p>
     <w:p>
       <w:pPr>
         <w:ind w:left="0"/>
-        <w:rPr>
-          <w:rFonts w:hint="eastAsia"/>
-        </w:rPr>
       </w:pPr>
     </w:p>
     <w:p>
@@ -6324,16 +6312,7 @@
       </w:pPr>
       <w:bookmarkStart w:id="15" w:name="_Toc204347782"/>
       <w:r>
-        <w:t>1.1.</w:t>
-      </w:r>
-      <w:r>
-        <w:t>2</w:t>
-      </w:r>
-      <w:r>
-        <w:t xml:space="preserve"> Task 0</w:t>
-      </w:r>
-      <w:r>
-        <w:t>2</w:t>
+        <w:t>1.1.2 Task 02</w:t>
       </w:r>
       <w:bookmarkEnd w:id="15"/>
     </w:p>
@@ -6357,19 +6336,13 @@
           <w:ilvl w:val="2"/>
           <w:numId w:val="0"/>
         </w:numPr>
+        <w:rPr>
+          <w:rFonts w:hint="eastAsia"/>
+        </w:rPr>
       </w:pPr>
       <w:bookmarkStart w:id="16" w:name="_Toc204347783"/>
       <w:r>
-        <w:t>1.1.</w:t>
-      </w:r>
-      <w:r>
-        <w:t>3</w:t>
-      </w:r>
-      <w:r>
-        <w:t xml:space="preserve"> Task 0</w:t>
-      </w:r>
-      <w:r>
-        <w:t>3</w:t>
+        <w:t>1.1.3 Task 03</w:t>
       </w:r>
       <w:bookmarkEnd w:id="16"/>
     </w:p>
@@ -6377,9 +6350,6 @@
     <w:p>
       <w:pPr>
         <w:jc w:val="both"/>
-        <w:rPr>
-          <w:rFonts w:hint="eastAsia"/>
-        </w:rPr>
       </w:pPr>
       <w:r>
         <w:t>I organized the work in weekly objectives, starting with local setup and testing (using mock data), then implementing real-time data integration, building the dashboard layout, and finally planning the transition to server deployment. A Gantt chart was created to track these steps and identify priorities.</w:t>
@@ -6417,6 +6387,9 @@
           <w:ilvl w:val="2"/>
           <w:numId w:val="0"/>
         </w:numPr>
+        <w:rPr>
+          <w:rFonts w:hint="eastAsia"/>
+        </w:rPr>
       </w:pPr>
       <w:bookmarkStart w:id="18" w:name="_Toc204347785"/>
       <w:r>
@@ -6427,13 +6400,7 @@
       </w:r>
       <w:bookmarkEnd w:id="18"/>
     </w:p>
-    <w:p>
-      <w:pPr>
-        <w:rPr>
-          <w:rFonts w:hint="eastAsia"/>
-        </w:rPr>
-      </w:pPr>
-    </w:p>
+    <w:p/>
     <w:p>
       <w:pPr>
         <w:jc w:val="both"/>
@@ -6449,6 +6416,9 @@
           <w:ilvl w:val="2"/>
           <w:numId w:val="0"/>
         </w:numPr>
+        <w:rPr>
+          <w:rFonts w:hint="eastAsia"/>
+        </w:rPr>
       </w:pPr>
       <w:bookmarkStart w:id="19" w:name="_Toc204347786"/>
       <w:r>
@@ -6459,13 +6429,7 @@
       </w:r>
       <w:bookmarkEnd w:id="19"/>
     </w:p>
-    <w:p>
-      <w:pPr>
-        <w:rPr>
-          <w:rFonts w:hint="eastAsia"/>
-        </w:rPr>
-      </w:pPr>
-    </w:p>
+    <w:p/>
     <w:p>
       <w:pPr>
         <w:jc w:val="both"/>
@@ -6481,6 +6445,9 @@
           <w:ilvl w:val="2"/>
           <w:numId w:val="0"/>
         </w:numPr>
+        <w:rPr>
+          <w:rFonts w:hint="eastAsia"/>
+        </w:rPr>
       </w:pPr>
       <w:bookmarkStart w:id="20" w:name="_Toc204347787"/>
       <w:r>
@@ -6495,13 +6462,7 @@
       </w:r>
       <w:bookmarkEnd w:id="20"/>
     </w:p>
-    <w:p>
-      <w:pPr>
-        <w:rPr>
-          <w:rFonts w:hint="eastAsia"/>
-        </w:rPr>
-      </w:pPr>
-    </w:p>
+    <w:p/>
     <w:p>
       <w:r>
         <w:t>Will use this report and the GitHub repository to understand the implemented structure, reuse existing components, or further extend the system (e.g., adding data insights, connecting additional sensors, deploying the project on the NUC, or integrating predictive analytics).</w:t>
@@ -6526,17 +6487,17 @@
           <w:lang w:eastAsia="en-IE"/>
         </w:rPr>
       </w:pPr>
-      <w:bookmarkStart w:id="21" w:name="_Toc132200811"/>
-      <w:bookmarkStart w:id="22" w:name="_Toc204347788"/>
+      <w:bookmarkStart w:id="21" w:name="_Toc204347788"/>
+      <w:bookmarkStart w:id="22" w:name="_Toc132200811"/>
       <w:r>
         <w:lastRenderedPageBreak/>
         <w:t>2 Requirements Gathering &amp; Analysis</w:t>
       </w:r>
+      <w:bookmarkEnd w:id="21"/>
+      <w:r>
+        <w:t xml:space="preserve"> </w:t>
+      </w:r>
       <w:bookmarkEnd w:id="22"/>
-      <w:r>
-        <w:t xml:space="preserve"> </w:t>
-      </w:r>
-      <w:bookmarkEnd w:id="21"/>
     </w:p>
     <w:p>
       <w:pPr>
@@ -6593,6 +6554,9 @@
           <w:ilvl w:val="2"/>
           <w:numId w:val="0"/>
         </w:numPr>
+        <w:rPr>
+          <w:rFonts w:hint="eastAsia"/>
+        </w:rPr>
       </w:pPr>
       <w:bookmarkStart w:id="24" w:name="_Toc204347790"/>
       <w:r>
@@ -6600,19 +6564,10 @@
       </w:r>
       <w:bookmarkEnd w:id="24"/>
     </w:p>
-    <w:p>
-      <w:pPr>
-        <w:rPr>
-          <w:rFonts w:hint="eastAsia"/>
-        </w:rPr>
-      </w:pPr>
-    </w:p>
+    <w:p/>
     <w:p>
       <w:pPr>
         <w:jc w:val="both"/>
-        <w:rPr>
-          <w:rFonts w:hint="eastAsia"/>
-        </w:rPr>
       </w:pPr>
       <w:r>
         <w:t>I did not participate in the hardware selection phase. The sensors were already chosen and deployed before the beginning of my internship. My task was to work with the data already available through TTN and integrate it into a usable dashboard.</w:t>
@@ -6626,6 +6581,9 @@
           <w:ilvl w:val="2"/>
           <w:numId w:val="0"/>
         </w:numPr>
+        <w:rPr>
+          <w:rFonts w:hint="eastAsia"/>
+        </w:rPr>
       </w:pPr>
       <w:bookmarkStart w:id="25" w:name="_Toc204347792"/>
       <w:r>
@@ -6633,13 +6591,7 @@
       </w:r>
       <w:bookmarkEnd w:id="25"/>
     </w:p>
-    <w:p>
-      <w:pPr>
-        <w:rPr>
-          <w:rFonts w:hint="eastAsia"/>
-        </w:rPr>
-      </w:pPr>
-    </w:p>
+    <w:p/>
     <w:p>
       <w:pPr>
         <w:jc w:val="both"/>
@@ -6685,6 +6637,9 @@
           <w:ilvl w:val="2"/>
           <w:numId w:val="0"/>
         </w:numPr>
+        <w:rPr>
+          <w:rFonts w:hint="eastAsia"/>
+        </w:rPr>
       </w:pPr>
       <w:bookmarkStart w:id="26" w:name="_Toc204347793"/>
       <w:r>
@@ -6692,13 +6647,7 @@
       </w:r>
       <w:bookmarkEnd w:id="26"/>
     </w:p>
-    <w:p>
-      <w:pPr>
-        <w:rPr>
-          <w:rFonts w:hint="eastAsia"/>
-        </w:rPr>
-      </w:pPr>
-    </w:p>
+    <w:p/>
     <w:p>
       <w:pPr>
         <w:jc w:val="both"/>
@@ -6773,19 +6722,16 @@
           <w:ilvl w:val="2"/>
           <w:numId w:val="0"/>
         </w:numPr>
+        <w:rPr>
+          <w:rFonts w:hint="eastAsia"/>
+        </w:rPr>
       </w:pPr>
       <w:r>
         <w:t>2.2.1 User Interviews and Surveys</w:t>
       </w:r>
       <w:bookmarkEnd w:id="28"/>
     </w:p>
-    <w:p>
-      <w:pPr>
-        <w:rPr>
-          <w:rFonts w:hint="eastAsia"/>
-        </w:rPr>
-      </w:pPr>
-    </w:p>
+    <w:p/>
     <w:p>
       <w:pPr>
         <w:jc w:val="both"/>
@@ -6991,6 +6937,9 @@
       </w:pPr>
     </w:p>
     <w:p>
+      <w:pPr>
+        <w:jc w:val="both"/>
+      </w:pPr>
       <w:r>
         <w:rPr>
           <w:b/>
@@ -7010,6 +6959,7 @@
           <w:ilvl w:val="0"/>
           <w:numId w:val="17"/>
         </w:numPr>
+        <w:jc w:val="both"/>
       </w:pPr>
       <w:r>
         <w:t>Ensure a consistent design pattern throughout the application, including color schemes, typography, and layout.</w:t>
@@ -7022,6 +6972,7 @@
           <w:ilvl w:val="0"/>
           <w:numId w:val="17"/>
         </w:numPr>
+        <w:jc w:val="both"/>
       </w:pPr>
       <w:r>
         <w:t>Simplify navigation by using clear and descriptive labels for menu items and buttons.</w:t>
@@ -7034,6 +6985,7 @@
           <w:ilvl w:val="0"/>
           <w:numId w:val="17"/>
         </w:numPr>
+        <w:jc w:val="both"/>
       </w:pPr>
       <w:r>
         <w:t>Provide tooltips and help sections to assist users in understanding features and functionalities of the GUI.</w:t>
@@ -7046,6 +6998,7 @@
           <w:ilvl w:val="0"/>
           <w:numId w:val="17"/>
         </w:numPr>
+        <w:jc w:val="both"/>
       </w:pPr>
       <w:r>
         <w:t>Use visual aids such as icons and images to convey information quickly and effectively.</w:t>
@@ -7058,6 +7011,7 @@
           <w:ilvl w:val="0"/>
           <w:numId w:val="17"/>
         </w:numPr>
+        <w:jc w:val="both"/>
       </w:pPr>
       <w:r>
         <w:t>Conduct user testing and gather feedback throughout the development process to identify areas for improvement and enhance the overall user experience.</w:t>
@@ -7070,6 +7024,7 @@
           <w:ilvl w:val="0"/>
           <w:numId w:val="17"/>
         </w:numPr>
+        <w:jc w:val="both"/>
       </w:pPr>
       <w:r>
         <w:t>Prioritize the most important information and actions to be displayed prominently, while minimizing clutter and unnecessary details.</w:t>
@@ -7082,6 +7037,7 @@
           <w:ilvl w:val="0"/>
           <w:numId w:val="17"/>
         </w:numPr>
+        <w:jc w:val="both"/>
       </w:pPr>
       <w:r>
         <w:t>Incorporate user-friendly error messages that clearly explain the problem and provide guidance on how to resolve it.</w:t>
@@ -7094,6 +7050,7 @@
           <w:ilvl w:val="0"/>
           <w:numId w:val="17"/>
         </w:numPr>
+        <w:jc w:val="both"/>
       </w:pPr>
       <w:r>
         <w:t>Consider the context and goals of the end-users to ensure that the GUI is optimized for their specific needs.</w:t>
@@ -7106,6 +7063,7 @@
           <w:ilvl w:val="0"/>
           <w:numId w:val="17"/>
         </w:numPr>
+        <w:jc w:val="both"/>
         <w:rPr>
           <w:rFonts w:ascii="Consolas" w:hAnsi="Consolas" w:cs="Consolas"/>
           <w:sz w:val="19"/>
@@ -7210,6 +7168,101 @@
       </w:r>
       <w:bookmarkEnd w:id="36"/>
     </w:p>
+    <w:p>
+      <w:pPr>
+        <w:jc w:val="both"/>
+      </w:pPr>
+      <w:r>
+        <w:t xml:space="preserve">The data architecture of the Greenhouse Monitoring Platform is based on a relational database using MariaDB, chosen for its reliability, scalability, and ease of integration within a </w:t>
+      </w:r>
+      <w:proofErr w:type="spellStart"/>
+      <w:r>
+        <w:t>Dockerized</w:t>
+      </w:r>
+      <w:proofErr w:type="spellEnd"/>
+      <w:r>
+        <w:t xml:space="preserve"> environment. This database stores all key components of the system: sensor measurements, user credentials, and greenhouse management tasks. The design was structured to support real-time access, historical data queries, and future extensibility.</w:t>
+      </w:r>
+    </w:p>
+    <w:p>
+      <w:pPr>
+        <w:jc w:val="both"/>
+      </w:pPr>
+      <w:r>
+        <w:t xml:space="preserve">The schema consists of several main entities. A Users table stores login credentials and profile information, using hashed passwords and JWT-based authentication to ensure security and access control. Sensor measurements are organized by type, with each sensor (e.g., soil moisture, temperature, CO₂, light, etc.) having its own table containing timestamped values. Each entry includes an id (auto-incremented primary key), a datetime field, and one or more sensor-specific value fields such as </w:t>
+      </w:r>
+      <w:proofErr w:type="spellStart"/>
+      <w:r>
+        <w:t>valueSM</w:t>
+      </w:r>
+      <w:proofErr w:type="spellEnd"/>
+      <w:r>
+        <w:t xml:space="preserve">, </w:t>
+      </w:r>
+      <w:proofErr w:type="spellStart"/>
+      <w:r>
+        <w:t>valueTemp</w:t>
+      </w:r>
+      <w:proofErr w:type="spellEnd"/>
+      <w:r>
+        <w:t xml:space="preserve">, </w:t>
+      </w:r>
+      <w:proofErr w:type="spellStart"/>
+      <w:r>
+        <w:t>valueEC</w:t>
+      </w:r>
+      <w:proofErr w:type="spellEnd"/>
+      <w:r>
+        <w:t>, or valueCO2.</w:t>
+      </w:r>
+    </w:p>
+    <w:p>
+      <w:pPr>
+        <w:jc w:val="both"/>
+      </w:pPr>
+      <w:r>
+        <w:t>For greenhouse task management, a Tasks table allows users to create and organize daily operations such as watering or ventilation. This table includes fields for the task’s title, description, date, time, priority level, category, color tag, and a foreign key linking the task to a specific user.</w:t>
+      </w:r>
+    </w:p>
+    <w:p>
+      <w:pPr>
+        <w:jc w:val="both"/>
+      </w:pPr>
+      <w:r>
+        <w:t xml:space="preserve">All data </w:t>
+      </w:r>
+      <w:proofErr w:type="gramStart"/>
+      <w:r>
+        <w:t>is persisted</w:t>
+      </w:r>
+      <w:proofErr w:type="gramEnd"/>
+      <w:r>
+        <w:t xml:space="preserve"> in a Docker volume (</w:t>
+      </w:r>
+      <w:proofErr w:type="spellStart"/>
+      <w:r>
+        <w:t>db</w:t>
+      </w:r>
+      <w:proofErr w:type="spellEnd"/>
+      <w:r>
+        <w:t>-data) to ensure durability and ease of backup or restoration. The system is built with modularity in mind, allowing new sensor types to be added either through additional tables or by extending existing structures. Data access is provided through RESTful API endpoints, enabling frontend components to query measurements (with filters by type or date) and interact with the task management system.</w:t>
+      </w:r>
+    </w:p>
+    <w:p>
+      <w:pPr>
+        <w:jc w:val="both"/>
+      </w:pPr>
+      <w:r>
+        <w:t>This architecture ensures a robust, secure, and scalable backend, capable of handling both current needs and future extensions for the greenhouse monitoring system.</w:t>
+      </w:r>
+    </w:p>
+    <w:p>
+      <w:pPr>
+        <w:rPr>
+          <w:lang w:val="en-IE"/>
+        </w:rPr>
+      </w:pPr>
+    </w:p>
     <w:p/>
     <w:p>
       <w:pPr>
@@ -7227,6 +7280,324 @@
     </w:p>
     <w:p>
       <w:pPr>
+        <w:jc w:val="both"/>
+        <w:rPr>
+          <w:lang w:val="en-GB"/>
+        </w:rPr>
+      </w:pPr>
+      <w:r>
+        <w:rPr>
+          <w:lang w:val="en-GB"/>
+        </w:rPr>
+        <w:t>The frontend of the Greenhouse Monitoring Platform has been developed using a modern and efficient web stack designed for responsiveness, scalability, and maintainability. Although the project has not yet been deployed to a production server, the development environment is fully functional and prepared for future deployment.</w:t>
+      </w:r>
+    </w:p>
+    <w:p>
+      <w:pPr>
+        <w:jc w:val="both"/>
+        <w:rPr>
+          <w:lang w:val="en-GB"/>
+        </w:rPr>
+      </w:pPr>
+      <w:r>
+        <w:rPr>
+          <w:lang w:val="en-GB"/>
+        </w:rPr>
+        <w:t>The technologies and frameworks used include:</w:t>
+      </w:r>
+    </w:p>
+    <w:p>
+      <w:pPr>
+        <w:numPr>
+          <w:ilvl w:val="0"/>
+          <w:numId w:val="53"/>
+        </w:numPr>
+        <w:jc w:val="both"/>
+        <w:rPr>
+          <w:lang w:val="en-GB"/>
+        </w:rPr>
+      </w:pPr>
+      <w:r>
+        <w:rPr>
+          <w:b/>
+          <w:bCs/>
+          <w:lang w:val="en-GB"/>
+        </w:rPr>
+        <w:t>React</w:t>
+      </w:r>
+      <w:r>
+        <w:rPr>
+          <w:lang w:val="en-GB"/>
+        </w:rPr>
+        <w:t xml:space="preserve">: The core JavaScript library for building the user interface. </w:t>
+      </w:r>
+      <w:proofErr w:type="spellStart"/>
+      <w:r>
+        <w:rPr>
+          <w:lang w:val="en-GB"/>
+        </w:rPr>
+        <w:t>React’s</w:t>
+      </w:r>
+      <w:proofErr w:type="spellEnd"/>
+      <w:r>
+        <w:rPr>
+          <w:lang w:val="en-GB"/>
+        </w:rPr>
+        <w:t xml:space="preserve"> component-based architecture and efficient state management were essential in creating a dynamic dashboard capable of displaying real-time environmental data.</w:t>
+      </w:r>
+    </w:p>
+    <w:p>
+      <w:pPr>
+        <w:numPr>
+          <w:ilvl w:val="0"/>
+          <w:numId w:val="53"/>
+        </w:numPr>
+        <w:jc w:val="both"/>
+        <w:rPr>
+          <w:lang w:val="en-GB"/>
+        </w:rPr>
+      </w:pPr>
+      <w:r>
+        <w:rPr>
+          <w:b/>
+          <w:bCs/>
+          <w:lang w:val="en-GB"/>
+        </w:rPr>
+        <w:t>Vite</w:t>
+      </w:r>
+      <w:r>
+        <w:rPr>
+          <w:lang w:val="en-GB"/>
+        </w:rPr>
+        <w:t>: A fast build tool and development server that enables instant hot module replacement (HMR) and optimized production builds. It was used to scaffold and manage the entire React project during development.</w:t>
+      </w:r>
+    </w:p>
+    <w:p>
+      <w:pPr>
+        <w:numPr>
+          <w:ilvl w:val="0"/>
+          <w:numId w:val="53"/>
+        </w:numPr>
+        <w:jc w:val="both"/>
+        <w:rPr>
+          <w:lang w:val="en-GB"/>
+        </w:rPr>
+      </w:pPr>
+      <w:r>
+        <w:rPr>
+          <w:b/>
+          <w:bCs/>
+          <w:lang w:val="en-GB"/>
+        </w:rPr>
+        <w:t>React Router</w:t>
+      </w:r>
+      <w:r>
+        <w:rPr>
+          <w:lang w:val="en-GB"/>
+        </w:rPr>
+        <w:t>: Implemented for client-side routing, allowing smooth transitions between pages such as the login page, dashboard, homepage, and the insights section.</w:t>
+      </w:r>
+    </w:p>
+    <w:p>
+      <w:pPr>
+        <w:numPr>
+          <w:ilvl w:val="0"/>
+          <w:numId w:val="53"/>
+        </w:numPr>
+        <w:jc w:val="both"/>
+        <w:rPr>
+          <w:lang w:val="en-GB"/>
+        </w:rPr>
+      </w:pPr>
+      <w:proofErr w:type="spellStart"/>
+      <w:r>
+        <w:rPr>
+          <w:b/>
+          <w:bCs/>
+          <w:lang w:val="en-GB"/>
+        </w:rPr>
+        <w:t>Highcharts</w:t>
+      </w:r>
+      <w:proofErr w:type="spellEnd"/>
+      <w:r>
+        <w:rPr>
+          <w:b/>
+          <w:bCs/>
+          <w:lang w:val="en-GB"/>
+        </w:rPr>
+        <w:t xml:space="preserve"> &amp; </w:t>
+      </w:r>
+      <w:proofErr w:type="spellStart"/>
+      <w:r>
+        <w:rPr>
+          <w:b/>
+          <w:bCs/>
+          <w:lang w:val="en-GB"/>
+        </w:rPr>
+        <w:t>Highcharts</w:t>
+      </w:r>
+      <w:proofErr w:type="spellEnd"/>
+      <w:r>
+        <w:rPr>
+          <w:b/>
+          <w:bCs/>
+          <w:lang w:val="en-GB"/>
+        </w:rPr>
+        <w:t xml:space="preserve"> React</w:t>
+      </w:r>
+      <w:r>
+        <w:rPr>
+          <w:lang w:val="en-GB"/>
+        </w:rPr>
+        <w:t>: These libraries were integrated for rendering interactive data visualizations (e.g., time series charts, gauges) to help users easily interpret sensor trends.</w:t>
+      </w:r>
+    </w:p>
+    <w:p>
+      <w:pPr>
+        <w:numPr>
+          <w:ilvl w:val="0"/>
+          <w:numId w:val="53"/>
+        </w:numPr>
+        <w:jc w:val="both"/>
+        <w:rPr>
+          <w:lang w:val="en-GB"/>
+        </w:rPr>
+      </w:pPr>
+      <w:r>
+        <w:rPr>
+          <w:b/>
+          <w:bCs/>
+          <w:lang w:val="en-GB"/>
+        </w:rPr>
+        <w:t>Tailwind CSS (via CDN) and custom CSS</w:t>
+      </w:r>
+      <w:r>
+        <w:rPr>
+          <w:lang w:val="en-GB"/>
+        </w:rPr>
+        <w:t>: Used to style the interface quickly and efficiently. Tailwind provides utility-first classes for responsive design and ensures consistency across all UI components.</w:t>
+      </w:r>
+    </w:p>
+    <w:p>
+      <w:pPr>
+        <w:numPr>
+          <w:ilvl w:val="0"/>
+          <w:numId w:val="53"/>
+        </w:numPr>
+        <w:jc w:val="both"/>
+        <w:rPr>
+          <w:lang w:val="en-GB"/>
+        </w:rPr>
+      </w:pPr>
+      <w:proofErr w:type="spellStart"/>
+      <w:r>
+        <w:rPr>
+          <w:b/>
+          <w:bCs/>
+          <w:lang w:val="en-GB"/>
+        </w:rPr>
+        <w:lastRenderedPageBreak/>
+        <w:t>ESLint</w:t>
+      </w:r>
+      <w:proofErr w:type="spellEnd"/>
+      <w:r>
+        <w:rPr>
+          <w:lang w:val="en-GB"/>
+        </w:rPr>
+        <w:t>: Integrated to maintain code quality and enforce consistent style across the codebase using recommended React and JavaScript rules.</w:t>
+      </w:r>
+    </w:p>
+    <w:p>
+      <w:pPr>
+        <w:numPr>
+          <w:ilvl w:val="0"/>
+          <w:numId w:val="53"/>
+        </w:numPr>
+        <w:jc w:val="both"/>
+        <w:rPr>
+          <w:lang w:val="en-GB"/>
+        </w:rPr>
+      </w:pPr>
+      <w:r>
+        <w:rPr>
+          <w:b/>
+          <w:bCs/>
+          <w:lang w:val="en-GB"/>
+        </w:rPr>
+        <w:t>Nginx</w:t>
+      </w:r>
+      <w:r>
+        <w:rPr>
+          <w:lang w:val="en-GB"/>
+        </w:rPr>
+        <w:t xml:space="preserve"> </w:t>
+      </w:r>
+      <w:r>
+        <w:rPr>
+          <w:i/>
+          <w:iCs/>
+          <w:lang w:val="en-GB"/>
+        </w:rPr>
+        <w:t>(planned for production deployment)</w:t>
+      </w:r>
+      <w:r>
+        <w:rPr>
+          <w:lang w:val="en-GB"/>
+        </w:rPr>
+        <w:t>: A lightweight web server considered for serving the frontend build within a Docker container when the application is ready for deployment.</w:t>
+      </w:r>
+    </w:p>
+    <w:p>
+      <w:pPr>
+        <w:jc w:val="both"/>
+        <w:rPr>
+          <w:lang w:val="en-GB"/>
+        </w:rPr>
+      </w:pPr>
+      <w:r>
+        <w:rPr>
+          <w:lang w:val="en-GB"/>
+        </w:rPr>
+        <w:t>This technology stack was selected for its excellent developer experience, active community support, and adaptability for future extensions such as user role management or advanced analytics modules.</w:t>
+      </w:r>
+    </w:p>
+    <w:p>
+      <w:pPr>
+        <w:rPr>
+          <w:lang w:val="en-GB"/>
+        </w:rPr>
+      </w:pPr>
+    </w:p>
+    <w:p/>
+    <w:p>
+      <w:pPr>
+        <w:pStyle w:val="Titre2"/>
+        <w:numPr>
+          <w:ilvl w:val="1"/>
+          <w:numId w:val="0"/>
+        </w:numPr>
+      </w:pPr>
+      <w:bookmarkStart w:id="38" w:name="_Toc204347808"/>
+      <w:r>
+        <w:t>3.3 Design the front-end user interface</w:t>
+      </w:r>
+      <w:bookmarkEnd w:id="38"/>
+    </w:p>
+    <w:p>
+      <w:r>
+        <w:t xml:space="preserve">This work package focuses on the design and development of the envisioned software application. There are multiple elements that </w:t>
+      </w:r>
+      <w:proofErr w:type="gramStart"/>
+      <w:r>
+        <w:t>considered</w:t>
+      </w:r>
+      <w:proofErr w:type="gramEnd"/>
+      <w:r>
+        <w:t xml:space="preserve"> important for the user to have a seamless experience with the </w:t>
+      </w:r>
+    </w:p>
+    <w:p>
+      <w:pPr>
         <w:pStyle w:val="Titre3"/>
         <w:numPr>
           <w:ilvl w:val="2"/>
@@ -7236,129 +7607,11 @@
           <w:rFonts w:hint="eastAsia"/>
         </w:rPr>
       </w:pPr>
-      <w:bookmarkStart w:id="38" w:name="_Toc204347806"/>
-      <w:r>
-        <w:t>3.3.1 Unity 3D Game Engine</w:t>
-      </w:r>
-      <w:bookmarkEnd w:id="38"/>
-    </w:p>
-    <w:p>
-      <w:r>
-        <w:t>Unity 3D is the most popular platform for developing games due to its flexibility and interoperability with multiple platforms. It also is ideal for rapid prototyping</w:t>
-      </w:r>
-    </w:p>
-    <w:p>
-      <w:pPr>
-        <w:pStyle w:val="Titre3"/>
-        <w:numPr>
-          <w:ilvl w:val="2"/>
-          <w:numId w:val="0"/>
-        </w:numPr>
-        <w:rPr>
-          <w:rFonts w:hint="eastAsia"/>
-        </w:rPr>
-      </w:pPr>
-      <w:bookmarkStart w:id="39" w:name="_Toc204347807"/>
-      <w:r>
-        <w:t xml:space="preserve">3.3.2 Install </w:t>
-      </w:r>
-      <w:proofErr w:type="spellStart"/>
-      <w:r>
-        <w:t>Newtonsoft's</w:t>
-      </w:r>
-      <w:proofErr w:type="spellEnd"/>
-      <w:r>
-        <w:t xml:space="preserve"> Json.NET Package</w:t>
+      <w:bookmarkStart w:id="39" w:name="_Toc204347809"/>
+      <w:r>
+        <w:t>3.2.1 Camera System</w:t>
       </w:r>
       <w:bookmarkEnd w:id="39"/>
-    </w:p>
-    <w:p>
-      <w:r>
-        <w:t xml:space="preserve">On Unity go to Windows-&gt;Package Manager, once the Package Manager window opens, go to Add package from git URL, type </w:t>
-      </w:r>
-      <w:proofErr w:type="spellStart"/>
-      <w:proofErr w:type="gramStart"/>
-      <w:r>
-        <w:rPr>
-          <w:b/>
-          <w:bCs/>
-        </w:rPr>
-        <w:t>com.unity</w:t>
-      </w:r>
-      <w:proofErr w:type="gramEnd"/>
-      <w:r>
-        <w:rPr>
-          <w:b/>
-          <w:bCs/>
-        </w:rPr>
-        <w:t>.</w:t>
-      </w:r>
-      <w:proofErr w:type="gramStart"/>
-      <w:r>
-        <w:rPr>
-          <w:b/>
-          <w:bCs/>
-        </w:rPr>
-        <w:t>nuget.newtonsoft</w:t>
-      </w:r>
-      <w:proofErr w:type="gramEnd"/>
-      <w:r>
-        <w:rPr>
-          <w:b/>
-          <w:bCs/>
-        </w:rPr>
-        <w:t>-json</w:t>
-      </w:r>
-      <w:proofErr w:type="spellEnd"/>
-      <w:r>
-        <w:t xml:space="preserve"> press Add and done</w:t>
-      </w:r>
-    </w:p>
-    <w:p/>
-    <w:p/>
-    <w:p>
-      <w:pPr>
-        <w:pStyle w:val="Titre2"/>
-        <w:numPr>
-          <w:ilvl w:val="1"/>
-          <w:numId w:val="0"/>
-        </w:numPr>
-      </w:pPr>
-      <w:bookmarkStart w:id="40" w:name="_Toc204347808"/>
-      <w:r>
-        <w:t>3.3 Design the front-end user interface</w:t>
-      </w:r>
-      <w:bookmarkEnd w:id="40"/>
-    </w:p>
-    <w:p>
-      <w:r>
-        <w:t xml:space="preserve">This work package focuses on the design and development of the envisioned software application. There are multiple elements that </w:t>
-      </w:r>
-      <w:proofErr w:type="gramStart"/>
-      <w:r>
-        <w:t>considered</w:t>
-      </w:r>
-      <w:proofErr w:type="gramEnd"/>
-      <w:r>
-        <w:t xml:space="preserve"> important for the user to have a seamless experience with the </w:t>
-      </w:r>
-    </w:p>
-    <w:p>
-      <w:pPr>
-        <w:pStyle w:val="Titre3"/>
-        <w:numPr>
-          <w:ilvl w:val="2"/>
-          <w:numId w:val="0"/>
-        </w:numPr>
-        <w:rPr>
-          <w:rFonts w:hint="eastAsia"/>
-        </w:rPr>
-      </w:pPr>
-      <w:bookmarkStart w:id="41" w:name="_Toc204347809"/>
-      <w:r>
-        <w:t>3.2.1 Camera System</w:t>
-      </w:r>
-      <w:bookmarkEnd w:id="41"/>
     </w:p>
     <w:p>
       <w:r>
@@ -7492,11 +7745,11 @@
           <w:rFonts w:hint="eastAsia"/>
         </w:rPr>
       </w:pPr>
-      <w:bookmarkStart w:id="42" w:name="_Toc204347810"/>
+      <w:bookmarkStart w:id="40" w:name="_Toc204347810"/>
       <w:r>
         <w:t>3.2.2 Tooltip System</w:t>
       </w:r>
-      <w:bookmarkEnd w:id="42"/>
+      <w:bookmarkEnd w:id="40"/>
     </w:p>
     <w:p>
       <w:pPr>
@@ -7673,14 +7926,14 @@
           <w:lang w:val="en-US"/>
         </w:rPr>
       </w:pPr>
-      <w:bookmarkStart w:id="43" w:name="_Toc204347811"/>
+      <w:bookmarkStart w:id="41" w:name="_Toc204347811"/>
       <w:r>
         <w:rPr>
           <w:lang w:val="en-US"/>
         </w:rPr>
         <w:t>3.4 Design the back-end architecture for data processing</w:t>
       </w:r>
-      <w:bookmarkEnd w:id="43"/>
+      <w:bookmarkEnd w:id="41"/>
     </w:p>
     <w:p>
       <w:r>
@@ -7712,6 +7965,7 @@
     </w:p>
     <w:p>
       <w:r>
+        <w:lastRenderedPageBreak/>
         <w:t xml:space="preserve">Python Flask is a micro web framework for building web applications in Python. It is designed to be lightweight and simple, providing the essentials needed to create web applications while allowing developers the flexibility to choose their tools and libraries for other components. </w:t>
       </w:r>
       <w:hyperlink r:id="rId15" w:history="1">
@@ -8398,38 +8652,38 @@
           <w:lang w:val="en-US"/>
         </w:rPr>
       </w:pPr>
-      <w:bookmarkStart w:id="44" w:name="_Toc204347812"/>
+      <w:bookmarkStart w:id="42" w:name="_Toc204347812"/>
       <w:r>
         <w:rPr>
           <w:lang w:val="en-US"/>
         </w:rPr>
+        <w:t>3.5 Plan data integration and APIs between sensors and the front-end</w:t>
+      </w:r>
+      <w:bookmarkEnd w:id="42"/>
+    </w:p>
+    <w:p>
+      <w:r>
+        <w:t>Sensors use LoRa to communicate. LoRa (Long Range) is a wireless technology for the Internet of Things (IoT), offering long-range coverage and low power consumption.</w:t>
+      </w:r>
+    </w:p>
+    <w:p>
+      <w:r>
+        <w:t>Sensors therefore transmit data frames containing information such as values, time, etc.</w:t>
+      </w:r>
+    </w:p>
+    <w:p>
+      <w:r>
+        <w:t>This data is received by a gateway, which then sends it to the Internet, in our case to TTN (The Things Network).</w:t>
+      </w:r>
+    </w:p>
+    <w:p>
+      <w:r>
+        <w:t>The Things Network registers the gateway as well as the various sensors.</w:t>
+      </w:r>
+    </w:p>
+    <w:p>
+      <w:r>
         <w:lastRenderedPageBreak/>
-        <w:t>3.5 Plan data integration and APIs between sensors and the front-end</w:t>
-      </w:r>
-      <w:bookmarkEnd w:id="44"/>
-    </w:p>
-    <w:p>
-      <w:r>
-        <w:t>Sensors use LoRa to communicate. LoRa (Long Range) is a wireless technology for the Internet of Things (IoT), offering long-range coverage and low power consumption.</w:t>
-      </w:r>
-    </w:p>
-    <w:p>
-      <w:r>
-        <w:t>Sensors therefore transmit data frames containing information such as values, time, etc.</w:t>
-      </w:r>
-    </w:p>
-    <w:p>
-      <w:r>
-        <w:t>This data is received by a gateway, which then sends it to the Internet, in our case to TTN (The Things Network).</w:t>
-      </w:r>
-    </w:p>
-    <w:p>
-      <w:r>
-        <w:t>The Things Network registers the gateway as well as the various sensors.</w:t>
-      </w:r>
-    </w:p>
-    <w:p>
-      <w:r>
         <w:t>The data is then sent via a webhook to the Flask backend application, where it is processed.</w:t>
       </w:r>
     </w:p>
@@ -8445,7 +8699,7 @@
           <w:lang w:val="en-US"/>
         </w:rPr>
       </w:pPr>
-      <w:bookmarkStart w:id="45" w:name="_Toc204347813"/>
+      <w:bookmarkStart w:id="43" w:name="_Toc204347813"/>
       <w:r>
         <w:rPr>
           <w:lang w:val="en-US"/>
@@ -8470,7 +8724,7 @@
         </w:rPr>
         <w:t>Server deployment</w:t>
       </w:r>
-      <w:bookmarkEnd w:id="45"/>
+      <w:bookmarkEnd w:id="43"/>
     </w:p>
     <w:p>
       <w:r>
@@ -9032,7 +9286,7 @@
           <w:lang w:val="en-US"/>
         </w:rPr>
       </w:pPr>
-      <w:bookmarkStart w:id="46" w:name="_Toc204347814"/>
+      <w:bookmarkStart w:id="44" w:name="_Toc204347814"/>
       <w:r>
         <w:rPr>
           <w:lang w:val="en-US"/>
@@ -9040,7 +9294,7 @@
         <w:lastRenderedPageBreak/>
         <w:t>4 Sensor Data Acquisition</w:t>
       </w:r>
-      <w:bookmarkEnd w:id="46"/>
+      <w:bookmarkEnd w:id="44"/>
     </w:p>
     <w:p>
       <w:pPr>
@@ -9053,14 +9307,14 @@
           <w:lang w:val="en-US"/>
         </w:rPr>
       </w:pPr>
-      <w:bookmarkStart w:id="47" w:name="_Toc204347815"/>
+      <w:bookmarkStart w:id="45" w:name="_Toc204347815"/>
       <w:r>
         <w:rPr>
           <w:lang w:val="en-US"/>
         </w:rPr>
         <w:t>4.1 Procure necessary sensors and hardware</w:t>
       </w:r>
-      <w:bookmarkEnd w:id="47"/>
+      <w:bookmarkEnd w:id="45"/>
     </w:p>
     <w:p>
       <w:r>
@@ -9140,14 +9394,14 @@
           <w:lang w:val="en-US"/>
         </w:rPr>
       </w:pPr>
-      <w:bookmarkStart w:id="48" w:name="_Toc204347816"/>
+      <w:bookmarkStart w:id="46" w:name="_Toc204347816"/>
       <w:r>
         <w:rPr>
           <w:lang w:val="en-US"/>
         </w:rPr>
         <w:t>4.2 Develop or configure data collection software</w:t>
       </w:r>
-      <w:bookmarkEnd w:id="48"/>
+      <w:bookmarkEnd w:id="46"/>
     </w:p>
     <w:p>
       <w:r>
@@ -9168,26 +9422,16 @@
         <w:rPr>
           <w:b/>
           <w:bCs/>
-          <w:lang w:val="fr-FR"/>
-        </w:rPr>
-      </w:pPr>
-      <w:proofErr w:type="spellStart"/>
+          <w:lang w:val="en-GB"/>
+        </w:rPr>
+      </w:pPr>
       <w:r>
         <w:rPr>
           <w:b/>
           <w:bCs/>
-          <w:lang w:val="fr-FR"/>
-        </w:rPr>
-        <w:t>Sensors</w:t>
-      </w:r>
-      <w:proofErr w:type="spellEnd"/>
-      <w:r>
-        <w:rPr>
-          <w:b/>
-          <w:bCs/>
-          <w:lang w:val="fr-FR"/>
-        </w:rPr>
-        <w:t xml:space="preserve"> Configuration</w:t>
+          <w:lang w:val="en-GB"/>
+        </w:rPr>
+        <w:t>Sensors Configuration</w:t>
       </w:r>
     </w:p>
     <w:p>
@@ -10530,21 +10774,12 @@
           <w:bCs/>
         </w:rPr>
       </w:pPr>
-      <w:proofErr w:type="spellStart"/>
       <w:r>
         <w:rPr>
           <w:b/>
           <w:bCs/>
         </w:rPr>
-        <w:t>Webhook</w:t>
-      </w:r>
-      <w:proofErr w:type="spellEnd"/>
-      <w:r>
-        <w:rPr>
-          <w:b/>
-          <w:bCs/>
-        </w:rPr>
-        <w:t xml:space="preserve"> Objective</w:t>
+        <w:t>Webhook Objective</w:t>
       </w:r>
     </w:p>
     <w:p>
@@ -10567,17 +10802,8 @@
           <w:b/>
           <w:bCs/>
         </w:rPr>
-        <w:t xml:space="preserve">Issue </w:t>
-      </w:r>
-      <w:proofErr w:type="spellStart"/>
-      <w:r>
-        <w:rPr>
-          <w:b/>
-          <w:bCs/>
-        </w:rPr>
-        <w:t>Encountered</w:t>
-      </w:r>
-      <w:proofErr w:type="spellEnd"/>
+        <w:t>Issue Encountered</w:t>
+      </w:r>
     </w:p>
     <w:p>
       <w:r>
@@ -10594,37 +10820,12 @@
           <w:bCs/>
         </w:rPr>
       </w:pPr>
-      <w:proofErr w:type="gramStart"/>
       <w:r>
         <w:rPr>
           <w:b/>
           <w:bCs/>
         </w:rPr>
-        <w:t>Solution:</w:t>
-      </w:r>
-      <w:proofErr w:type="gramEnd"/>
-      <w:r>
-        <w:rPr>
-          <w:b/>
-          <w:bCs/>
-        </w:rPr>
-        <w:t xml:space="preserve"> </w:t>
-      </w:r>
-      <w:proofErr w:type="spellStart"/>
-      <w:r>
-        <w:rPr>
-          <w:b/>
-          <w:bCs/>
-        </w:rPr>
-        <w:t>Using</w:t>
-      </w:r>
-      <w:proofErr w:type="spellEnd"/>
-      <w:r>
-        <w:rPr>
-          <w:b/>
-          <w:bCs/>
-        </w:rPr>
-        <w:t xml:space="preserve"> </w:t>
+        <w:t xml:space="preserve">Solution: Using </w:t>
       </w:r>
       <w:proofErr w:type="spellStart"/>
       <w:r>
@@ -10672,7 +10873,7 @@
           <w:b/>
           <w:bCs/>
         </w:rPr>
-        <w:t xml:space="preserve">Configuration </w:t>
+        <w:t xml:space="preserve">Configuration Steps Using </w:t>
       </w:r>
       <w:proofErr w:type="spellStart"/>
       <w:r>
@@ -10680,7 +10881,7 @@
           <w:b/>
           <w:bCs/>
         </w:rPr>
-        <w:t>Steps</w:t>
+        <w:t>Ngrok</w:t>
       </w:r>
       <w:proofErr w:type="spellEnd"/>
       <w:r>
@@ -10688,42 +10889,8 @@
           <w:b/>
           <w:bCs/>
         </w:rPr>
-        <w:t xml:space="preserve"> </w:t>
-      </w:r>
-      <w:proofErr w:type="spellStart"/>
-      <w:r>
-        <w:rPr>
-          <w:b/>
-          <w:bCs/>
-        </w:rPr>
-        <w:t>Using</w:t>
-      </w:r>
-      <w:proofErr w:type="spellEnd"/>
-      <w:r>
-        <w:rPr>
-          <w:b/>
-          <w:bCs/>
-        </w:rPr>
-        <w:t xml:space="preserve"> </w:t>
-      </w:r>
-      <w:proofErr w:type="spellStart"/>
-      <w:proofErr w:type="gramStart"/>
-      <w:r>
-        <w:rPr>
-          <w:b/>
-          <w:bCs/>
-        </w:rPr>
-        <w:t>Ngrok</w:t>
-      </w:r>
-      <w:proofErr w:type="spellEnd"/>
-      <w:r>
-        <w:rPr>
-          <w:b/>
-          <w:bCs/>
-        </w:rPr>
         <w:t>:</w:t>
       </w:r>
-      <w:proofErr w:type="gramEnd"/>
     </w:p>
     <w:p>
       <w:pPr>
@@ -10743,14 +10910,9 @@
           <w:numId w:val="44"/>
         </w:numPr>
       </w:pPr>
-      <w:proofErr w:type="gramStart"/>
       <w:r>
         <w:lastRenderedPageBreak/>
-        <w:t>python</w:t>
-      </w:r>
-      <w:proofErr w:type="gramEnd"/>
-      <w:r>
-        <w:t xml:space="preserve"> app.py</w:t>
+        <w:t>python app.py</w:t>
       </w:r>
     </w:p>
     <w:p>
@@ -10933,17 +11095,8 @@
           <w:b/>
           <w:bCs/>
         </w:rPr>
-        <w:t xml:space="preserve">Important </w:t>
-      </w:r>
-      <w:proofErr w:type="gramStart"/>
-      <w:r>
-        <w:rPr>
-          <w:b/>
-          <w:bCs/>
-        </w:rPr>
-        <w:t>Notes:</w:t>
-      </w:r>
-      <w:proofErr w:type="gramEnd"/>
+        <w:t>Important Notes:</w:t>
+      </w:r>
     </w:p>
     <w:p>
       <w:pPr>
@@ -11000,6 +11153,7 @@
         <w:rPr>
           <w:b/>
           <w:bCs/>
+          <w:noProof/>
         </w:rPr>
         <w:lastRenderedPageBreak/>
         <w:drawing>
@@ -11101,14 +11255,14 @@
           <w:lang w:val="en-US"/>
         </w:rPr>
       </w:pPr>
-      <w:bookmarkStart w:id="49" w:name="_Toc204347817"/>
+      <w:bookmarkStart w:id="47" w:name="_Toc204347817"/>
       <w:r>
         <w:rPr>
           <w:lang w:val="en-US"/>
         </w:rPr>
         <w:t>4.3 Test data acquisition system and validate sensor data</w:t>
       </w:r>
-      <w:bookmarkEnd w:id="49"/>
+      <w:bookmarkEnd w:id="47"/>
     </w:p>
     <w:p>
       <w:pPr>
@@ -11125,91 +11279,39 @@
           <w:bCs/>
           <w:lang w:val="en-GB"/>
         </w:rPr>
-        <w:t xml:space="preserve">Step </w:t>
-      </w:r>
-      <w:r>
+        <w:t>Step 1 – Data Reception and Decoding</w:t>
+      </w:r>
+    </w:p>
+    <w:p>
+      <w:pPr>
+        <w:rPr>
+          <w:lang w:val="en-GB"/>
+        </w:rPr>
+      </w:pPr>
+      <w:r>
+        <w:rPr>
+          <w:lang w:val="en-GB"/>
+        </w:rPr>
+        <w:t>The gateway forwarded the sensor payloads to TTN, which then relayed them via a webhook to my Flask backend. Using the ttn.py script, I decoded the incoming payloads based on the device ID and ensured proper parsing of each data field. I also checked the timestamp formatting and the insertion process into the appropriate database tables.</w:t>
+      </w:r>
+    </w:p>
+    <w:p>
+      <w:pPr>
+        <w:ind w:left="432"/>
         <w:rPr>
           <w:b/>
           <w:bCs/>
           <w:lang w:val="en-GB"/>
         </w:rPr>
-        <w:t>1</w:t>
-      </w:r>
+      </w:pPr>
       <w:r>
         <w:rPr>
           <w:b/>
           <w:bCs/>
           <w:lang w:val="en-GB"/>
         </w:rPr>
-        <w:t xml:space="preserve"> – Data Reception and Decoding</w:t>
-      </w:r>
-    </w:p>
-    <w:p>
-      <w:pPr>
-        <w:rPr>
-          <w:lang w:val="en-GB"/>
-        </w:rPr>
-      </w:pPr>
-      <w:r>
-        <w:rPr>
-          <w:lang w:val="en-GB"/>
-        </w:rPr>
-        <w:t>The gateway forwarded the sensor payloads to TTN, which then relayed them via a webhook to my Flask backend. Using the ttn.py script, I decoded the incoming payloads based on the device ID and ensured proper parsing of each data field. I also checked the timestamp formatting and the insertion process into the appropriate database tables.</w:t>
-      </w:r>
-    </w:p>
-    <w:p>
-      <w:pPr>
-        <w:ind w:left="432"/>
-        <w:rPr>
-          <w:b/>
-          <w:bCs/>
-          <w:lang w:val="fr-FR"/>
-        </w:rPr>
-      </w:pPr>
-      <w:proofErr w:type="spellStart"/>
-      <w:r>
-        <w:rPr>
-          <w:b/>
-          <w:bCs/>
-          <w:lang w:val="fr-FR"/>
-        </w:rPr>
-        <w:t>Step</w:t>
-      </w:r>
-      <w:proofErr w:type="spellEnd"/>
-      <w:r>
-        <w:rPr>
-          <w:b/>
-          <w:bCs/>
-          <w:lang w:val="fr-FR"/>
-        </w:rPr>
-        <w:t xml:space="preserve"> </w:t>
-      </w:r>
-      <w:r>
-        <w:rPr>
-          <w:b/>
-          <w:bCs/>
-          <w:lang w:val="fr-FR"/>
-        </w:rPr>
-        <w:t>2</w:t>
-      </w:r>
-      <w:r>
-        <w:rPr>
-          <w:b/>
-          <w:bCs/>
-          <w:lang w:val="fr-FR"/>
-        </w:rPr>
-        <w:t xml:space="preserve"> – Real-Time </w:t>
-      </w:r>
-      <w:proofErr w:type="spellStart"/>
-      <w:r>
-        <w:rPr>
-          <w:b/>
-          <w:bCs/>
-          <w:lang w:val="fr-FR"/>
-        </w:rPr>
-        <w:t>Visualization</w:t>
-      </w:r>
-      <w:proofErr w:type="spellEnd"/>
+        <w:t>Step 2 – Real-Time Visualization</w:t>
+      </w:r>
     </w:p>
     <w:p>
       <w:pPr>
@@ -11440,14 +11542,14 @@
           <w:lang w:val="en-US"/>
         </w:rPr>
       </w:pPr>
-      <w:bookmarkStart w:id="50" w:name="_Toc204347818"/>
+      <w:bookmarkStart w:id="48" w:name="_Toc204347818"/>
       <w:r>
         <w:rPr>
           <w:lang w:val="en-US"/>
         </w:rPr>
         <w:t>5 Data Processing and Storage</w:t>
       </w:r>
-      <w:bookmarkEnd w:id="50"/>
+      <w:bookmarkEnd w:id="48"/>
     </w:p>
     <w:p/>
     <w:p/>
@@ -11482,8 +11584,8 @@
       </w:r>
     </w:p>
     <w:p>
-      <w:bookmarkStart w:id="51" w:name="_Toc132200812"/>
-      <w:bookmarkEnd w:id="51"/>
+      <w:bookmarkStart w:id="49" w:name="_Toc132200812"/>
+      <w:bookmarkEnd w:id="49"/>
       <w:r>
         <w:rPr>
           <w:i/>
@@ -14614,6 +14716,155 @@
     </w:lvl>
   </w:abstractNum>
   <w:abstractNum w:abstractNumId="25" w15:restartNumberingAfterBreak="0">
+    <w:nsid w:val="387D43D4"/>
+    <w:multiLevelType w:val="multilevel"/>
+    <w:tmpl w:val="A2A628F4"/>
+    <w:lvl w:ilvl="0">
+      <w:start w:val="1"/>
+      <w:numFmt w:val="bullet"/>
+      <w:lvlText w:val=""/>
+      <w:lvlJc w:val="left"/>
+      <w:pPr>
+        <w:tabs>
+          <w:tab w:val="num" w:pos="720"/>
+        </w:tabs>
+        <w:ind w:left="720" w:hanging="360"/>
+      </w:pPr>
+      <w:rPr>
+        <w:rFonts w:ascii="Symbol" w:hAnsi="Symbol" w:hint="default"/>
+        <w:sz w:val="20"/>
+      </w:rPr>
+    </w:lvl>
+    <w:lvl w:ilvl="1" w:tentative="1">
+      <w:start w:val="1"/>
+      <w:numFmt w:val="bullet"/>
+      <w:lvlText w:val="o"/>
+      <w:lvlJc w:val="left"/>
+      <w:pPr>
+        <w:tabs>
+          <w:tab w:val="num" w:pos="1440"/>
+        </w:tabs>
+        <w:ind w:left="1440" w:hanging="360"/>
+      </w:pPr>
+      <w:rPr>
+        <w:rFonts w:ascii="Courier New" w:hAnsi="Courier New" w:hint="default"/>
+        <w:sz w:val="20"/>
+      </w:rPr>
+    </w:lvl>
+    <w:lvl w:ilvl="2" w:tentative="1">
+      <w:start w:val="1"/>
+      <w:numFmt w:val="bullet"/>
+      <w:lvlText w:val=""/>
+      <w:lvlJc w:val="left"/>
+      <w:pPr>
+        <w:tabs>
+          <w:tab w:val="num" w:pos="2160"/>
+        </w:tabs>
+        <w:ind w:left="2160" w:hanging="360"/>
+      </w:pPr>
+      <w:rPr>
+        <w:rFonts w:ascii="Wingdings" w:hAnsi="Wingdings" w:hint="default"/>
+        <w:sz w:val="20"/>
+      </w:rPr>
+    </w:lvl>
+    <w:lvl w:ilvl="3" w:tentative="1">
+      <w:start w:val="1"/>
+      <w:numFmt w:val="bullet"/>
+      <w:lvlText w:val=""/>
+      <w:lvlJc w:val="left"/>
+      <w:pPr>
+        <w:tabs>
+          <w:tab w:val="num" w:pos="2880"/>
+        </w:tabs>
+        <w:ind w:left="2880" w:hanging="360"/>
+      </w:pPr>
+      <w:rPr>
+        <w:rFonts w:ascii="Wingdings" w:hAnsi="Wingdings" w:hint="default"/>
+        <w:sz w:val="20"/>
+      </w:rPr>
+    </w:lvl>
+    <w:lvl w:ilvl="4" w:tentative="1">
+      <w:start w:val="1"/>
+      <w:numFmt w:val="bullet"/>
+      <w:lvlText w:val=""/>
+      <w:lvlJc w:val="left"/>
+      <w:pPr>
+        <w:tabs>
+          <w:tab w:val="num" w:pos="3600"/>
+        </w:tabs>
+        <w:ind w:left="3600" w:hanging="360"/>
+      </w:pPr>
+      <w:rPr>
+        <w:rFonts w:ascii="Wingdings" w:hAnsi="Wingdings" w:hint="default"/>
+        <w:sz w:val="20"/>
+      </w:rPr>
+    </w:lvl>
+    <w:lvl w:ilvl="5" w:tentative="1">
+      <w:start w:val="1"/>
+      <w:numFmt w:val="bullet"/>
+      <w:lvlText w:val=""/>
+      <w:lvlJc w:val="left"/>
+      <w:pPr>
+        <w:tabs>
+          <w:tab w:val="num" w:pos="4320"/>
+        </w:tabs>
+        <w:ind w:left="4320" w:hanging="360"/>
+      </w:pPr>
+      <w:rPr>
+        <w:rFonts w:ascii="Wingdings" w:hAnsi="Wingdings" w:hint="default"/>
+        <w:sz w:val="20"/>
+      </w:rPr>
+    </w:lvl>
+    <w:lvl w:ilvl="6" w:tentative="1">
+      <w:start w:val="1"/>
+      <w:numFmt w:val="bullet"/>
+      <w:lvlText w:val=""/>
+      <w:lvlJc w:val="left"/>
+      <w:pPr>
+        <w:tabs>
+          <w:tab w:val="num" w:pos="5040"/>
+        </w:tabs>
+        <w:ind w:left="5040" w:hanging="360"/>
+      </w:pPr>
+      <w:rPr>
+        <w:rFonts w:ascii="Wingdings" w:hAnsi="Wingdings" w:hint="default"/>
+        <w:sz w:val="20"/>
+      </w:rPr>
+    </w:lvl>
+    <w:lvl w:ilvl="7" w:tentative="1">
+      <w:start w:val="1"/>
+      <w:numFmt w:val="bullet"/>
+      <w:lvlText w:val=""/>
+      <w:lvlJc w:val="left"/>
+      <w:pPr>
+        <w:tabs>
+          <w:tab w:val="num" w:pos="5760"/>
+        </w:tabs>
+        <w:ind w:left="5760" w:hanging="360"/>
+      </w:pPr>
+      <w:rPr>
+        <w:rFonts w:ascii="Wingdings" w:hAnsi="Wingdings" w:hint="default"/>
+        <w:sz w:val="20"/>
+      </w:rPr>
+    </w:lvl>
+    <w:lvl w:ilvl="8" w:tentative="1">
+      <w:start w:val="1"/>
+      <w:numFmt w:val="bullet"/>
+      <w:lvlText w:val=""/>
+      <w:lvlJc w:val="left"/>
+      <w:pPr>
+        <w:tabs>
+          <w:tab w:val="num" w:pos="6480"/>
+        </w:tabs>
+        <w:ind w:left="6480" w:hanging="360"/>
+      </w:pPr>
+      <w:rPr>
+        <w:rFonts w:ascii="Wingdings" w:hAnsi="Wingdings" w:hint="default"/>
+        <w:sz w:val="20"/>
+      </w:rPr>
+    </w:lvl>
+  </w:abstractNum>
+  <w:abstractNum w:abstractNumId="26" w15:restartNumberingAfterBreak="0">
     <w:nsid w:val="3E533283"/>
     <w:multiLevelType w:val="multilevel"/>
     <w:tmpl w:val="311ECE1E"/>
@@ -14762,7 +15013,7 @@
       </w:rPr>
     </w:lvl>
   </w:abstractNum>
-  <w:abstractNum w:abstractNumId="26" w15:restartNumberingAfterBreak="0">
+  <w:abstractNum w:abstractNumId="27" w15:restartNumberingAfterBreak="0">
     <w:nsid w:val="41BB6F2A"/>
     <w:multiLevelType w:val="hybridMultilevel"/>
     <w:tmpl w:val="BB309BEA"/>
@@ -14848,7 +15099,7 @@
       </w:pPr>
     </w:lvl>
   </w:abstractNum>
-  <w:abstractNum w:abstractNumId="27" w15:restartNumberingAfterBreak="0">
+  <w:abstractNum w:abstractNumId="28" w15:restartNumberingAfterBreak="0">
     <w:nsid w:val="41C14F6F"/>
     <w:multiLevelType w:val="hybridMultilevel"/>
     <w:tmpl w:val="189C8614"/>
@@ -14934,7 +15185,7 @@
       </w:pPr>
     </w:lvl>
   </w:abstractNum>
-  <w:abstractNum w:abstractNumId="28" w15:restartNumberingAfterBreak="0">
+  <w:abstractNum w:abstractNumId="29" w15:restartNumberingAfterBreak="0">
     <w:nsid w:val="42F736BA"/>
     <w:multiLevelType w:val="hybridMultilevel"/>
     <w:tmpl w:val="75C80372"/>
@@ -15047,7 +15298,7 @@
       </w:rPr>
     </w:lvl>
   </w:abstractNum>
-  <w:abstractNum w:abstractNumId="29" w15:restartNumberingAfterBreak="0">
+  <w:abstractNum w:abstractNumId="30" w15:restartNumberingAfterBreak="0">
     <w:nsid w:val="483D5B82"/>
     <w:multiLevelType w:val="hybridMultilevel"/>
     <w:tmpl w:val="D63A0A4A"/>
@@ -15133,7 +15384,7 @@
       </w:pPr>
     </w:lvl>
   </w:abstractNum>
-  <w:abstractNum w:abstractNumId="30" w15:restartNumberingAfterBreak="0">
+  <w:abstractNum w:abstractNumId="31" w15:restartNumberingAfterBreak="0">
     <w:nsid w:val="4C506892"/>
     <w:multiLevelType w:val="hybridMultilevel"/>
     <w:tmpl w:val="43B28B88"/>
@@ -15246,7 +15497,7 @@
       </w:rPr>
     </w:lvl>
   </w:abstractNum>
-  <w:abstractNum w:abstractNumId="31" w15:restartNumberingAfterBreak="0">
+  <w:abstractNum w:abstractNumId="32" w15:restartNumberingAfterBreak="0">
     <w:nsid w:val="4F897DCF"/>
     <w:multiLevelType w:val="hybridMultilevel"/>
     <w:tmpl w:val="A1408E70"/>
@@ -15359,7 +15610,7 @@
       </w:rPr>
     </w:lvl>
   </w:abstractNum>
-  <w:abstractNum w:abstractNumId="32" w15:restartNumberingAfterBreak="0">
+  <w:abstractNum w:abstractNumId="33" w15:restartNumberingAfterBreak="0">
     <w:nsid w:val="51B1B5C5"/>
     <w:multiLevelType w:val="hybridMultilevel"/>
     <w:tmpl w:val="FFFFFFFF"/>
@@ -15445,7 +15696,7 @@
       </w:pPr>
     </w:lvl>
   </w:abstractNum>
-  <w:abstractNum w:abstractNumId="33" w15:restartNumberingAfterBreak="0">
+  <w:abstractNum w:abstractNumId="34" w15:restartNumberingAfterBreak="0">
     <w:nsid w:val="569E2D1D"/>
     <w:multiLevelType w:val="hybridMultilevel"/>
     <w:tmpl w:val="B704B716"/>
@@ -15534,7 +15785,7 @@
       </w:pPr>
     </w:lvl>
   </w:abstractNum>
-  <w:abstractNum w:abstractNumId="34" w15:restartNumberingAfterBreak="0">
+  <w:abstractNum w:abstractNumId="35" w15:restartNumberingAfterBreak="0">
     <w:nsid w:val="5749D29F"/>
     <w:multiLevelType w:val="hybridMultilevel"/>
     <w:tmpl w:val="95C2DE2E"/>
@@ -15647,7 +15898,7 @@
       </w:rPr>
     </w:lvl>
   </w:abstractNum>
-  <w:abstractNum w:abstractNumId="35" w15:restartNumberingAfterBreak="0">
+  <w:abstractNum w:abstractNumId="36" w15:restartNumberingAfterBreak="0">
     <w:nsid w:val="57CF69A8"/>
     <w:multiLevelType w:val="multilevel"/>
     <w:tmpl w:val="18090025"/>
@@ -15742,7 +15993,7 @@
       </w:pPr>
     </w:lvl>
   </w:abstractNum>
-  <w:abstractNum w:abstractNumId="36" w15:restartNumberingAfterBreak="0">
+  <w:abstractNum w:abstractNumId="37" w15:restartNumberingAfterBreak="0">
     <w:nsid w:val="5CFF720D"/>
     <w:multiLevelType w:val="hybridMultilevel"/>
     <w:tmpl w:val="C0923916"/>
@@ -15855,7 +16106,7 @@
       </w:rPr>
     </w:lvl>
   </w:abstractNum>
-  <w:abstractNum w:abstractNumId="37" w15:restartNumberingAfterBreak="0">
+  <w:abstractNum w:abstractNumId="38" w15:restartNumberingAfterBreak="0">
     <w:nsid w:val="5EF80E28"/>
     <w:multiLevelType w:val="hybridMultilevel"/>
     <w:tmpl w:val="6A666BB8"/>
@@ -15941,7 +16192,7 @@
       </w:pPr>
     </w:lvl>
   </w:abstractNum>
-  <w:abstractNum w:abstractNumId="38" w15:restartNumberingAfterBreak="0">
+  <w:abstractNum w:abstractNumId="39" w15:restartNumberingAfterBreak="0">
     <w:nsid w:val="63D6580C"/>
     <w:multiLevelType w:val="hybridMultilevel"/>
     <w:tmpl w:val="01D25584"/>
@@ -16027,7 +16278,7 @@
       </w:pPr>
     </w:lvl>
   </w:abstractNum>
-  <w:abstractNum w:abstractNumId="39" w15:restartNumberingAfterBreak="0">
+  <w:abstractNum w:abstractNumId="40" w15:restartNumberingAfterBreak="0">
     <w:nsid w:val="63F78A20"/>
     <w:multiLevelType w:val="hybridMultilevel"/>
     <w:tmpl w:val="FFFFFFFF"/>
@@ -16113,7 +16364,7 @@
       </w:pPr>
     </w:lvl>
   </w:abstractNum>
-  <w:abstractNum w:abstractNumId="40" w15:restartNumberingAfterBreak="0">
+  <w:abstractNum w:abstractNumId="41" w15:restartNumberingAfterBreak="0">
     <w:nsid w:val="65634D51"/>
     <w:multiLevelType w:val="multilevel"/>
     <w:tmpl w:val="AE28C376"/>
@@ -16262,7 +16513,7 @@
       </w:rPr>
     </w:lvl>
   </w:abstractNum>
-  <w:abstractNum w:abstractNumId="41" w15:restartNumberingAfterBreak="0">
+  <w:abstractNum w:abstractNumId="42" w15:restartNumberingAfterBreak="0">
     <w:nsid w:val="656884D1"/>
     <w:multiLevelType w:val="hybridMultilevel"/>
     <w:tmpl w:val="A5E27254"/>
@@ -16348,7 +16599,7 @@
       </w:pPr>
     </w:lvl>
   </w:abstractNum>
-  <w:abstractNum w:abstractNumId="42" w15:restartNumberingAfterBreak="0">
+  <w:abstractNum w:abstractNumId="43" w15:restartNumberingAfterBreak="0">
     <w:nsid w:val="659E2978"/>
     <w:multiLevelType w:val="multilevel"/>
     <w:tmpl w:val="1CFA2DA8"/>
@@ -16461,7 +16712,7 @@
       </w:rPr>
     </w:lvl>
   </w:abstractNum>
-  <w:abstractNum w:abstractNumId="43" w15:restartNumberingAfterBreak="0">
+  <w:abstractNum w:abstractNumId="44" w15:restartNumberingAfterBreak="0">
     <w:nsid w:val="65C2215D"/>
     <w:multiLevelType w:val="hybridMultilevel"/>
     <w:tmpl w:val="5B6EFAE2"/>
@@ -16574,7 +16825,7 @@
       </w:rPr>
     </w:lvl>
   </w:abstractNum>
-  <w:abstractNum w:abstractNumId="44" w15:restartNumberingAfterBreak="0">
+  <w:abstractNum w:abstractNumId="45" w15:restartNumberingAfterBreak="0">
     <w:nsid w:val="665F076B"/>
     <w:multiLevelType w:val="hybridMultilevel"/>
     <w:tmpl w:val="1038B4C8"/>
@@ -16687,7 +16938,7 @@
       </w:rPr>
     </w:lvl>
   </w:abstractNum>
-  <w:abstractNum w:abstractNumId="45" w15:restartNumberingAfterBreak="0">
+  <w:abstractNum w:abstractNumId="46" w15:restartNumberingAfterBreak="0">
     <w:nsid w:val="6762646A"/>
     <w:multiLevelType w:val="hybridMultilevel"/>
     <w:tmpl w:val="DFF69188"/>
@@ -16773,7 +17024,7 @@
       </w:pPr>
     </w:lvl>
   </w:abstractNum>
-  <w:abstractNum w:abstractNumId="46" w15:restartNumberingAfterBreak="0">
+  <w:abstractNum w:abstractNumId="47" w15:restartNumberingAfterBreak="0">
     <w:nsid w:val="68721806"/>
     <w:multiLevelType w:val="hybridMultilevel"/>
     <w:tmpl w:val="CBB46490"/>
@@ -16886,7 +17137,7 @@
       </w:rPr>
     </w:lvl>
   </w:abstractNum>
-  <w:abstractNum w:abstractNumId="47" w15:restartNumberingAfterBreak="0">
+  <w:abstractNum w:abstractNumId="48" w15:restartNumberingAfterBreak="0">
     <w:nsid w:val="6B8648A7"/>
     <w:multiLevelType w:val="hybridMultilevel"/>
     <w:tmpl w:val="EC9E1FE6"/>
@@ -16999,7 +17250,7 @@
       </w:rPr>
     </w:lvl>
   </w:abstractNum>
-  <w:abstractNum w:abstractNumId="48" w15:restartNumberingAfterBreak="0">
+  <w:abstractNum w:abstractNumId="49" w15:restartNumberingAfterBreak="0">
     <w:nsid w:val="7285F40A"/>
     <w:multiLevelType w:val="hybridMultilevel"/>
     <w:tmpl w:val="7DB88468"/>
@@ -17085,7 +17336,7 @@
       </w:pPr>
     </w:lvl>
   </w:abstractNum>
-  <w:abstractNum w:abstractNumId="49" w15:restartNumberingAfterBreak="0">
+  <w:abstractNum w:abstractNumId="50" w15:restartNumberingAfterBreak="0">
     <w:nsid w:val="74E302FA"/>
     <w:multiLevelType w:val="hybridMultilevel"/>
     <w:tmpl w:val="A8ECF868"/>
@@ -17171,7 +17422,7 @@
       </w:pPr>
     </w:lvl>
   </w:abstractNum>
-  <w:abstractNum w:abstractNumId="50" w15:restartNumberingAfterBreak="0">
+  <w:abstractNum w:abstractNumId="51" w15:restartNumberingAfterBreak="0">
     <w:nsid w:val="7A7370CA"/>
     <w:multiLevelType w:val="hybridMultilevel"/>
     <w:tmpl w:val="8806BB5C"/>
@@ -17284,7 +17535,7 @@
       </w:rPr>
     </w:lvl>
   </w:abstractNum>
-  <w:abstractNum w:abstractNumId="51" w15:restartNumberingAfterBreak="0">
+  <w:abstractNum w:abstractNumId="52" w15:restartNumberingAfterBreak="0">
     <w:nsid w:val="7DE06122"/>
     <w:multiLevelType w:val="hybridMultilevel"/>
     <w:tmpl w:val="2736A026"/>
@@ -17398,13 +17649,13 @@
     </w:lvl>
   </w:abstractNum>
   <w:num w:numId="1" w16cid:durableId="1553225302">
-    <w:abstractNumId w:val="48"/>
+    <w:abstractNumId w:val="49"/>
   </w:num>
   <w:num w:numId="2" w16cid:durableId="1420640886">
-    <w:abstractNumId w:val="29"/>
+    <w:abstractNumId w:val="30"/>
   </w:num>
   <w:num w:numId="3" w16cid:durableId="472451315">
-    <w:abstractNumId w:val="41"/>
+    <w:abstractNumId w:val="42"/>
   </w:num>
   <w:num w:numId="4" w16cid:durableId="1981763433">
     <w:abstractNumId w:val="6"/>
@@ -17416,7 +17667,7 @@
     <w:abstractNumId w:val="23"/>
   </w:num>
   <w:num w:numId="7" w16cid:durableId="678505719">
-    <w:abstractNumId w:val="34"/>
+    <w:abstractNumId w:val="35"/>
   </w:num>
   <w:num w:numId="8" w16cid:durableId="1124884386">
     <w:abstractNumId w:val="21"/>
@@ -17425,13 +17676,13 @@
     <w:abstractNumId w:val="10"/>
   </w:num>
   <w:num w:numId="10" w16cid:durableId="1078987848">
-    <w:abstractNumId w:val="32"/>
+    <w:abstractNumId w:val="33"/>
   </w:num>
   <w:num w:numId="11" w16cid:durableId="825630211">
     <w:abstractNumId w:val="0"/>
   </w:num>
   <w:num w:numId="12" w16cid:durableId="36779940">
-    <w:abstractNumId w:val="39"/>
+    <w:abstractNumId w:val="40"/>
   </w:num>
   <w:num w:numId="13" w16cid:durableId="238054347">
     <w:abstractNumId w:val="24"/>
@@ -17443,37 +17694,37 @@
     <w:abstractNumId w:val="18"/>
   </w:num>
   <w:num w:numId="16" w16cid:durableId="1550066511">
-    <w:abstractNumId w:val="35"/>
+    <w:abstractNumId w:val="36"/>
   </w:num>
   <w:num w:numId="17" w16cid:durableId="974288061">
-    <w:abstractNumId w:val="31"/>
+    <w:abstractNumId w:val="32"/>
   </w:num>
   <w:num w:numId="18" w16cid:durableId="1520462809">
-    <w:abstractNumId w:val="28"/>
+    <w:abstractNumId w:val="29"/>
   </w:num>
   <w:num w:numId="19" w16cid:durableId="1713190412">
     <w:abstractNumId w:val="12"/>
   </w:num>
   <w:num w:numId="20" w16cid:durableId="1327249056">
-    <w:abstractNumId w:val="45"/>
+    <w:abstractNumId w:val="46"/>
   </w:num>
   <w:num w:numId="21" w16cid:durableId="1690795438">
     <w:abstractNumId w:val="16"/>
   </w:num>
   <w:num w:numId="22" w16cid:durableId="1028794317">
-    <w:abstractNumId w:val="51"/>
+    <w:abstractNumId w:val="52"/>
   </w:num>
   <w:num w:numId="23" w16cid:durableId="1862619688">
     <w:abstractNumId w:val="5"/>
   </w:num>
   <w:num w:numId="24" w16cid:durableId="2059738679">
-    <w:abstractNumId w:val="26"/>
+    <w:abstractNumId w:val="27"/>
   </w:num>
   <w:num w:numId="25" w16cid:durableId="1548950211">
-    <w:abstractNumId w:val="46"/>
+    <w:abstractNumId w:val="47"/>
   </w:num>
   <w:num w:numId="26" w16cid:durableId="2042826738">
-    <w:abstractNumId w:val="43"/>
+    <w:abstractNumId w:val="44"/>
   </w:num>
   <w:num w:numId="27" w16cid:durableId="1320694237">
     <w:abstractNumId w:val="20"/>
@@ -17491,40 +17742,40 @@
     <w:abstractNumId w:val="9"/>
   </w:num>
   <w:num w:numId="32" w16cid:durableId="713584719">
-    <w:abstractNumId w:val="38"/>
+    <w:abstractNumId w:val="39"/>
   </w:num>
   <w:num w:numId="33" w16cid:durableId="369230302">
-    <w:abstractNumId w:val="27"/>
+    <w:abstractNumId w:val="28"/>
   </w:num>
   <w:num w:numId="34" w16cid:durableId="1219586392">
     <w:abstractNumId w:val="8"/>
   </w:num>
   <w:num w:numId="35" w16cid:durableId="999040190">
-    <w:abstractNumId w:val="33"/>
+    <w:abstractNumId w:val="34"/>
   </w:num>
   <w:num w:numId="36" w16cid:durableId="789324894">
-    <w:abstractNumId w:val="37"/>
+    <w:abstractNumId w:val="38"/>
   </w:num>
   <w:num w:numId="37" w16cid:durableId="1479225022">
-    <w:abstractNumId w:val="49"/>
+    <w:abstractNumId w:val="50"/>
   </w:num>
   <w:num w:numId="38" w16cid:durableId="1533618120">
-    <w:abstractNumId w:val="47"/>
+    <w:abstractNumId w:val="48"/>
   </w:num>
   <w:num w:numId="39" w16cid:durableId="1515072414">
     <w:abstractNumId w:val="7"/>
   </w:num>
   <w:num w:numId="40" w16cid:durableId="1748769655">
-    <w:abstractNumId w:val="36"/>
+    <w:abstractNumId w:val="37"/>
   </w:num>
   <w:num w:numId="41" w16cid:durableId="1283921619">
-    <w:abstractNumId w:val="50"/>
+    <w:abstractNumId w:val="51"/>
   </w:num>
   <w:num w:numId="42" w16cid:durableId="1282688038">
-    <w:abstractNumId w:val="30"/>
+    <w:abstractNumId w:val="31"/>
   </w:num>
   <w:num w:numId="43" w16cid:durableId="1041636836">
-    <w:abstractNumId w:val="44"/>
+    <w:abstractNumId w:val="45"/>
   </w:num>
   <w:num w:numId="44" w16cid:durableId="491528458">
     <w:abstractNumId w:val="15"/>
@@ -17539,18 +17790,21 @@
     <w:abstractNumId w:val="17"/>
   </w:num>
   <w:num w:numId="48" w16cid:durableId="113062463">
-    <w:abstractNumId w:val="40"/>
+    <w:abstractNumId w:val="41"/>
   </w:num>
   <w:num w:numId="49" w16cid:durableId="432482093">
     <w:abstractNumId w:val="13"/>
   </w:num>
   <w:num w:numId="50" w16cid:durableId="158079367">
-    <w:abstractNumId w:val="42"/>
+    <w:abstractNumId w:val="43"/>
   </w:num>
   <w:num w:numId="51" w16cid:durableId="470055073">
     <w:abstractNumId w:val="2"/>
   </w:num>
   <w:num w:numId="52" w16cid:durableId="1829708272">
+    <w:abstractNumId w:val="26"/>
+  </w:num>
+  <w:num w:numId="53" w16cid:durableId="869874657">
     <w:abstractNumId w:val="25"/>
   </w:num>
   <w:numIdMacAtCleanup w:val="26"/>
@@ -19290,15 +19544,6 @@
 </file>
 
 <file path=customXml/item1.xml><?xml version="1.0" encoding="utf-8"?>
-<?mso-contentType ?>
-<FormTemplates xmlns="http://schemas.microsoft.com/sharepoint/v3/contenttype/forms">
-  <Display>DocumentLibraryForm</Display>
-  <Edit>DocumentLibraryForm</Edit>
-  <New>DocumentLibraryForm</New>
-</FormTemplates>
-</file>
-
-<file path=customXml/item2.xml><?xml version="1.0" encoding="utf-8"?>
 <p:properties xmlns:p="http://schemas.microsoft.com/office/2006/metadata/properties" xmlns:xsi="http://www.w3.org/2001/XMLSchema-instance" xmlns:pc="http://schemas.microsoft.com/office/infopath/2007/PartnerControls">
   <documentManagement>
     <TaxCatchAll xmlns="8b1238ce-50b7-43c7-9ec8-5ed7d8aa25dc" xsi:nil="true"/>
@@ -19316,7 +19561,20 @@
 </p:properties>
 </file>
 
+<file path=customXml/item2.xml><?xml version="1.0" encoding="utf-8"?>
+<?mso-contentType ?>
+<FormTemplates xmlns="http://schemas.microsoft.com/sharepoint/v3/contenttype/forms">
+  <Display>DocumentLibraryForm</Display>
+  <Edit>DocumentLibraryForm</Edit>
+  <New>DocumentLibraryForm</New>
+</FormTemplates>
+</file>
+
 <file path=customXml/item3.xml><?xml version="1.0" encoding="utf-8"?>
+<b:Sources xmlns:b="http://schemas.openxmlformats.org/officeDocument/2006/bibliography" xmlns="http://schemas.openxmlformats.org/officeDocument/2006/bibliography" SelectedStyle="\APASixthEditionOfficeOnline.xsl" StyleName="APA" Version="6"/>
+</file>
+
+<file path=customXml/item4.xml><?xml version="1.0" encoding="utf-8"?>
 <ct:contentTypeSchema xmlns:ct="http://schemas.microsoft.com/office/2006/metadata/contentType" xmlns:ma="http://schemas.microsoft.com/office/2006/metadata/properties/metaAttributes" ct:_="" ma:_="" ma:contentTypeName="Document" ma:contentTypeID="0x010100947A918F8E15864FADD51F93B3F0F751" ma:contentTypeVersion="18" ma:contentTypeDescription="Create a new document." ma:contentTypeScope="" ma:versionID="07aee2ec5e25f13d4ba26bf77b0b504f">
   <xsd:schema xmlns:xsd="http://www.w3.org/2001/XMLSchema" xmlns:xs="http://www.w3.org/2001/XMLSchema" xmlns:p="http://schemas.microsoft.com/office/2006/metadata/properties" xmlns:ns2="8b1238ce-50b7-43c7-9ec8-5ed7d8aa25dc" xmlns:ns3="18e9ed8e-7a20-4cbf-8784-f45c3bcd406a" targetNamespace="http://schemas.microsoft.com/office/2006/metadata/properties" ma:root="true" ma:fieldsID="0f50dbdcc9419d34ec1ff49cd4c08025" ns2:_="" ns3:_="">
     <xsd:import namespace="8b1238ce-50b7-43c7-9ec8-5ed7d8aa25dc"/>
@@ -19565,19 +19823,7 @@
 </ct:contentTypeSchema>
 </file>
 
-<file path=customXml/item4.xml><?xml version="1.0" encoding="utf-8"?>
-<b:Sources xmlns:b="http://schemas.openxmlformats.org/officeDocument/2006/bibliography" xmlns="http://schemas.openxmlformats.org/officeDocument/2006/bibliography" SelectedStyle="\APASixthEditionOfficeOnline.xsl" StyleName="APA" Version="6"/>
-</file>
-
 <file path=customXml/itemProps1.xml><?xml version="1.0" encoding="utf-8"?>
-<ds:datastoreItem xmlns:ds="http://schemas.openxmlformats.org/officeDocument/2006/customXml" ds:itemID="{E7B32223-03C9-48DC-AF91-1F773FA75DA6}">
-  <ds:schemaRefs>
-    <ds:schemaRef ds:uri="http://schemas.microsoft.com/sharepoint/v3/contenttype/forms"/>
-  </ds:schemaRefs>
-</ds:datastoreItem>
-</file>
-
-<file path=customXml/itemProps2.xml><?xml version="1.0" encoding="utf-8"?>
 <ds:datastoreItem xmlns:ds="http://schemas.openxmlformats.org/officeDocument/2006/customXml" ds:itemID="{2C12C49D-C061-4C22-8F4D-2111F89D7A42}">
   <ds:schemaRefs>
     <ds:schemaRef ds:uri="http://schemas.microsoft.com/office/2006/metadata/properties"/>
@@ -19588,7 +19834,23 @@
 </ds:datastoreItem>
 </file>
 
+<file path=customXml/itemProps2.xml><?xml version="1.0" encoding="utf-8"?>
+<ds:datastoreItem xmlns:ds="http://schemas.openxmlformats.org/officeDocument/2006/customXml" ds:itemID="{E7B32223-03C9-48DC-AF91-1F773FA75DA6}">
+  <ds:schemaRefs>
+    <ds:schemaRef ds:uri="http://schemas.microsoft.com/sharepoint/v3/contenttype/forms"/>
+  </ds:schemaRefs>
+</ds:datastoreItem>
+</file>
+
 <file path=customXml/itemProps3.xml><?xml version="1.0" encoding="utf-8"?>
+<ds:datastoreItem xmlns:ds="http://schemas.openxmlformats.org/officeDocument/2006/customXml" ds:itemID="{A511F70D-1F47-470C-A469-42208FE530F8}">
+  <ds:schemaRefs>
+    <ds:schemaRef ds:uri="http://schemas.openxmlformats.org/officeDocument/2006/bibliography"/>
+  </ds:schemaRefs>
+</ds:datastoreItem>
+</file>
+
+<file path=customXml/itemProps4.xml><?xml version="1.0" encoding="utf-8"?>
 <ds:datastoreItem xmlns:ds="http://schemas.openxmlformats.org/officeDocument/2006/customXml" ds:itemID="{6454CD09-382A-4905-9DD4-0C5ADA136258}">
   <ds:schemaRefs>
     <ds:schemaRef ds:uri="http://schemas.microsoft.com/office/2006/metadata/contentType"/>
@@ -19605,12 +19867,4 @@
     <ds:schemaRef ds:uri="http://schemas.microsoft.com/internal/obd"/>
   </ds:schemaRefs>
 </ds:datastoreItem>
-</file>
-
-<file path=customXml/itemProps4.xml><?xml version="1.0" encoding="utf-8"?>
-<ds:datastoreItem xmlns:ds="http://schemas.openxmlformats.org/officeDocument/2006/customXml" ds:itemID="{A511F70D-1F47-470C-A469-42208FE530F8}">
-  <ds:schemaRefs>
-    <ds:schemaRef ds:uri="http://schemas.openxmlformats.org/officeDocument/2006/bibliography"/>
-  </ds:schemaRefs>
-</ds:datastoreItem>
 </file>
</xml_diff>